<commit_message>
- final touches and bug fixes
- proper demonstration script made

-documentation updated accordingly
</commit_message>
<xml_diff>
--- a/documents/planning_justifications_reflections.docx
+++ b/documents/planning_justifications_reflections.docx
@@ -51,13 +51,17 @@
         <w:jc w:val="both"/>
         <w:rPr>
           <w:rFonts w:asciiTheme="majorHAnsi" w:hAnsiTheme="majorHAnsi"/>
-          <w:sz w:val="20"/>
-          <w:szCs w:val="20"/>
-        </w:rPr>
-      </w:pPr>
-      <w:r>
-        <w:rPr>
-          <w:rFonts w:asciiTheme="majorHAnsi" w:hAnsiTheme="majorHAnsi"/>
+          <w:b/>
+          <w:bCs/>
+          <w:sz w:val="20"/>
+          <w:szCs w:val="20"/>
+        </w:rPr>
+      </w:pPr>
+      <w:r>
+        <w:rPr>
+          <w:rFonts w:asciiTheme="majorHAnsi" w:hAnsiTheme="majorHAnsi"/>
+          <w:b/>
+          <w:bCs/>
           <w:sz w:val="20"/>
           <w:szCs w:val="20"/>
         </w:rPr>
@@ -87,13 +91,17 @@
         <w:jc w:val="both"/>
         <w:rPr>
           <w:rFonts w:asciiTheme="majorHAnsi" w:hAnsiTheme="majorHAnsi"/>
-          <w:sz w:val="20"/>
-          <w:szCs w:val="20"/>
-        </w:rPr>
-      </w:pPr>
-      <w:r>
-        <w:rPr>
-          <w:rFonts w:asciiTheme="majorHAnsi" w:hAnsiTheme="majorHAnsi"/>
+          <w:b/>
+          <w:bCs/>
+          <w:sz w:val="20"/>
+          <w:szCs w:val="20"/>
+        </w:rPr>
+      </w:pPr>
+      <w:r>
+        <w:rPr>
+          <w:rFonts w:asciiTheme="majorHAnsi" w:hAnsiTheme="majorHAnsi"/>
+          <w:b/>
+          <w:bCs/>
           <w:sz w:val="20"/>
           <w:szCs w:val="20"/>
         </w:rPr>
@@ -174,21 +182,141 @@
         <w:jc w:val="both"/>
         <w:rPr>
           <w:rFonts w:asciiTheme="majorHAnsi" w:hAnsiTheme="majorHAnsi"/>
-          <w:sz w:val="20"/>
-          <w:szCs w:val="20"/>
-        </w:rPr>
-      </w:pPr>
-      <w:r>
-        <w:rPr>
-          <w:rFonts w:asciiTheme="majorHAnsi" w:hAnsiTheme="majorHAnsi"/>
-          <w:sz w:val="20"/>
-          <w:szCs w:val="20"/>
-        </w:rPr>
-        <w:t>Design decisions:</w:t>
-      </w:r>
-    </w:p>
-    <w:p>
-      <w:pPr>
+          <w:b/>
+          <w:bCs/>
+          <w:sz w:val="20"/>
+          <w:szCs w:val="20"/>
+        </w:rPr>
+      </w:pPr>
+      <w:r>
+        <w:rPr>
+          <w:rFonts w:asciiTheme="majorHAnsi" w:hAnsiTheme="majorHAnsi"/>
+          <w:b/>
+          <w:bCs/>
+          <w:sz w:val="20"/>
+          <w:szCs w:val="20"/>
+        </w:rPr>
+        <w:t>Questions to address:</w:t>
+      </w:r>
+    </w:p>
+    <w:p>
+      <w:pPr>
+        <w:pStyle w:val="ListParagraph"/>
+        <w:numPr>
+          <w:ilvl w:val="0"/>
+          <w:numId w:val="2"/>
+        </w:numPr>
+        <w:jc w:val="both"/>
+        <w:rPr>
+          <w:rFonts w:asciiTheme="majorHAnsi" w:hAnsiTheme="majorHAnsi"/>
+          <w:sz w:val="20"/>
+          <w:szCs w:val="20"/>
+        </w:rPr>
+      </w:pPr>
+      <w:r>
+        <w:rPr>
+          <w:rFonts w:asciiTheme="majorHAnsi" w:hAnsiTheme="majorHAnsi"/>
+          <w:sz w:val="20"/>
+          <w:szCs w:val="20"/>
+        </w:rPr>
+        <w:t>What will the system be built in?</w:t>
+      </w:r>
+    </w:p>
+    <w:p>
+      <w:pPr>
+        <w:pStyle w:val="ListParagraph"/>
+        <w:numPr>
+          <w:ilvl w:val="0"/>
+          <w:numId w:val="2"/>
+        </w:numPr>
+        <w:jc w:val="both"/>
+        <w:rPr>
+          <w:rFonts w:asciiTheme="majorHAnsi" w:hAnsiTheme="majorHAnsi"/>
+          <w:sz w:val="20"/>
+          <w:szCs w:val="20"/>
+        </w:rPr>
+      </w:pPr>
+      <w:r>
+        <w:rPr>
+          <w:rFonts w:asciiTheme="majorHAnsi" w:hAnsiTheme="majorHAnsi"/>
+          <w:sz w:val="20"/>
+          <w:szCs w:val="20"/>
+        </w:rPr>
+        <w:t>How will data be handled efficiently?</w:t>
+      </w:r>
+    </w:p>
+    <w:p>
+      <w:pPr>
+        <w:pStyle w:val="ListParagraph"/>
+        <w:numPr>
+          <w:ilvl w:val="0"/>
+          <w:numId w:val="2"/>
+        </w:numPr>
+        <w:jc w:val="both"/>
+        <w:rPr>
+          <w:rFonts w:asciiTheme="majorHAnsi" w:hAnsiTheme="majorHAnsi"/>
+          <w:sz w:val="20"/>
+          <w:szCs w:val="20"/>
+        </w:rPr>
+      </w:pPr>
+      <w:r>
+        <w:rPr>
+          <w:rFonts w:asciiTheme="majorHAnsi" w:hAnsiTheme="majorHAnsi"/>
+          <w:sz w:val="20"/>
+          <w:szCs w:val="20"/>
+        </w:rPr>
+        <w:t>How will the system interface with the front end?</w:t>
+      </w:r>
+    </w:p>
+    <w:p>
+      <w:pPr>
+        <w:jc w:val="both"/>
+        <w:rPr>
+          <w:rFonts w:asciiTheme="majorHAnsi" w:hAnsiTheme="majorHAnsi"/>
+          <w:b/>
+          <w:bCs/>
+          <w:sz w:val="20"/>
+          <w:szCs w:val="20"/>
+        </w:rPr>
+      </w:pPr>
+      <w:r>
+        <w:rPr>
+          <w:rFonts w:asciiTheme="majorHAnsi" w:hAnsiTheme="majorHAnsi"/>
+          <w:b/>
+          <w:bCs/>
+          <w:sz w:val="20"/>
+          <w:szCs w:val="20"/>
+        </w:rPr>
+        <w:t>Design decisions</w:t>
+      </w:r>
+      <w:r>
+        <w:rPr>
+          <w:rFonts w:asciiTheme="majorHAnsi" w:hAnsiTheme="majorHAnsi"/>
+          <w:b/>
+          <w:bCs/>
+          <w:sz w:val="20"/>
+          <w:szCs w:val="20"/>
+        </w:rPr>
+        <w:t xml:space="preserve"> based on questions to address</w:t>
+      </w:r>
+      <w:r>
+        <w:rPr>
+          <w:rFonts w:asciiTheme="majorHAnsi" w:hAnsiTheme="majorHAnsi"/>
+          <w:b/>
+          <w:bCs/>
+          <w:sz w:val="20"/>
+          <w:szCs w:val="20"/>
+        </w:rPr>
+        <w:t>:</w:t>
+      </w:r>
+    </w:p>
+    <w:p>
+      <w:pPr>
+        <w:pStyle w:val="ListParagraph"/>
+        <w:numPr>
+          <w:ilvl w:val="0"/>
+          <w:numId w:val="3"/>
+        </w:numPr>
         <w:jc w:val="both"/>
         <w:rPr>
           <w:rFonts w:asciiTheme="majorHAnsi" w:hAnsiTheme="majorHAnsi"/>
@@ -207,6 +335,11 @@
     </w:p>
     <w:p>
       <w:pPr>
+        <w:pStyle w:val="ListParagraph"/>
+        <w:numPr>
+          <w:ilvl w:val="0"/>
+          <w:numId w:val="3"/>
+        </w:numPr>
         <w:jc w:val="both"/>
         <w:rPr>
           <w:rFonts w:asciiTheme="majorHAnsi" w:hAnsiTheme="majorHAnsi"/>
@@ -241,6 +374,11 @@
     </w:p>
     <w:p>
       <w:pPr>
+        <w:pStyle w:val="ListParagraph"/>
+        <w:numPr>
+          <w:ilvl w:val="0"/>
+          <w:numId w:val="3"/>
+        </w:numPr>
         <w:jc w:val="both"/>
         <w:rPr>
           <w:rFonts w:asciiTheme="majorHAnsi" w:hAnsiTheme="majorHAnsi"/>
@@ -263,6 +401,122 @@
           <w:szCs w:val="20"/>
         </w:rPr>
         <w:t>whatever frontend system the user would employ. This is because Flask is well known, tried and tested as functional, and lightweight.</w:t>
+      </w:r>
+      <w:r>
+        <w:rPr>
+          <w:rFonts w:asciiTheme="majorHAnsi" w:hAnsiTheme="majorHAnsi"/>
+          <w:sz w:val="20"/>
+          <w:szCs w:val="20"/>
+        </w:rPr>
+        <w:t xml:space="preserve"> Post requests will be used in order to simplify communication between languages via Json, and increase the security of the system.</w:t>
+      </w:r>
+    </w:p>
+    <w:p>
+      <w:pPr>
+        <w:jc w:val="both"/>
+        <w:rPr>
+          <w:rFonts w:asciiTheme="majorHAnsi" w:hAnsiTheme="majorHAnsi"/>
+          <w:b/>
+          <w:bCs/>
+          <w:sz w:val="20"/>
+          <w:szCs w:val="20"/>
+        </w:rPr>
+      </w:pPr>
+      <w:r>
+        <w:rPr>
+          <w:rFonts w:asciiTheme="majorHAnsi" w:hAnsiTheme="majorHAnsi"/>
+          <w:b/>
+          <w:bCs/>
+          <w:sz w:val="20"/>
+          <w:szCs w:val="20"/>
+        </w:rPr>
+        <w:t>Results/ how everything works:</w:t>
+      </w:r>
+    </w:p>
+    <w:p>
+      <w:pPr>
+        <w:pStyle w:val="ListParagraph"/>
+        <w:numPr>
+          <w:ilvl w:val="0"/>
+          <w:numId w:val="4"/>
+        </w:numPr>
+        <w:jc w:val="both"/>
+        <w:rPr>
+          <w:rFonts w:asciiTheme="majorHAnsi" w:hAnsiTheme="majorHAnsi"/>
+          <w:sz w:val="20"/>
+          <w:szCs w:val="20"/>
+        </w:rPr>
+      </w:pPr>
+      <w:r>
+        <w:rPr>
+          <w:rFonts w:asciiTheme="majorHAnsi" w:hAnsiTheme="majorHAnsi"/>
+          <w:sz w:val="20"/>
+          <w:szCs w:val="20"/>
+        </w:rPr>
+        <w:t xml:space="preserve">The system itself is built in python, and employs a basic pipeline wherein the Flask Server receives an HTTP request, that request is validated and sent to the Tick Tracker, which handles the business logic of the system, and finally the Tick Tracker interfaces with the Database Manager, which handles the interfacing with the database. When initially running this system, the database can be created, which is then populated with data, this data is retrieved from the Excel spreadsheet provided. </w:t>
+      </w:r>
+    </w:p>
+    <w:p>
+      <w:pPr>
+        <w:pStyle w:val="ListParagraph"/>
+        <w:numPr>
+          <w:ilvl w:val="0"/>
+          <w:numId w:val="4"/>
+        </w:numPr>
+        <w:jc w:val="both"/>
+        <w:rPr>
+          <w:rFonts w:asciiTheme="majorHAnsi" w:hAnsiTheme="majorHAnsi"/>
+          <w:sz w:val="20"/>
+          <w:szCs w:val="20"/>
+        </w:rPr>
+      </w:pPr>
+      <w:r>
+        <w:rPr>
+          <w:rFonts w:asciiTheme="majorHAnsi" w:hAnsiTheme="majorHAnsi"/>
+          <w:sz w:val="20"/>
+          <w:szCs w:val="20"/>
+        </w:rPr>
+        <w:t>The data is handled by the Database Manager, a system which controls the executing of SQL commands. Notably, not a terrible amount of SQL commands are created here, rather they are created by the Tick Tracker. Additionally, the Database Manager is responsible for handling the connections to the database that are created during operations.</w:t>
+      </w:r>
+    </w:p>
+    <w:p>
+      <w:pPr>
+        <w:pStyle w:val="ListParagraph"/>
+        <w:numPr>
+          <w:ilvl w:val="0"/>
+          <w:numId w:val="4"/>
+        </w:numPr>
+        <w:jc w:val="both"/>
+        <w:rPr>
+          <w:rFonts w:asciiTheme="majorHAnsi" w:hAnsiTheme="majorHAnsi"/>
+          <w:sz w:val="20"/>
+          <w:szCs w:val="20"/>
+        </w:rPr>
+      </w:pPr>
+      <w:r>
+        <w:rPr>
+          <w:rFonts w:asciiTheme="majorHAnsi" w:hAnsiTheme="majorHAnsi"/>
+          <w:sz w:val="20"/>
+          <w:szCs w:val="20"/>
+        </w:rPr>
+        <w:t xml:space="preserve">The Flask Server works by receiving an HTTP POST request, this request will contain the desired data, which is then validated, from there it calls the appropriate command in the Tick Tracker. This is done to decouple the Flask Server from the backend system, as well as increase security, and error resistance, it ensures that all data passed to the backend will be logically correct, and should not throw errors, even if </w:t>
+      </w:r>
+      <w:r>
+        <w:rPr>
+          <w:rFonts w:asciiTheme="majorHAnsi" w:hAnsiTheme="majorHAnsi"/>
+          <w:sz w:val="20"/>
+          <w:szCs w:val="20"/>
+        </w:rPr>
+        <w:lastRenderedPageBreak/>
+        <w:t xml:space="preserve">it may not create the desired results for the used (for example if a species searched for is not contained in the database). It also handles error reporting, and I believe it contained a relatively descriptive </w:t>
+      </w:r>
+      <w:r>
+        <w:rPr>
+          <w:rFonts w:asciiTheme="majorHAnsi" w:hAnsiTheme="majorHAnsi"/>
+          <w:sz w:val="20"/>
+          <w:szCs w:val="20"/>
+        </w:rPr>
+        <w:t>error reporting system, both containing the success status, and a description of the error, paired with appropriate advice if  applicable.</w:t>
       </w:r>
     </w:p>
     <w:p>
@@ -284,6 +538,536 @@
         </w:rPr>
         <w:t>Reflections post-creation</w:t>
       </w:r>
+    </w:p>
+    <w:p>
+      <w:pPr>
+        <w:jc w:val="both"/>
+        <w:rPr>
+          <w:rFonts w:asciiTheme="majorHAnsi" w:hAnsiTheme="majorHAnsi"/>
+          <w:sz w:val="20"/>
+          <w:szCs w:val="20"/>
+        </w:rPr>
+      </w:pPr>
+      <w:r>
+        <w:rPr>
+          <w:rFonts w:asciiTheme="majorHAnsi" w:hAnsiTheme="majorHAnsi"/>
+          <w:sz w:val="20"/>
+          <w:szCs w:val="20"/>
+        </w:rPr>
+        <w:t xml:space="preserve">There are a few things which I believe I could have done better if I had more time. </w:t>
+      </w:r>
+    </w:p>
+    <w:p>
+      <w:pPr>
+        <w:pStyle w:val="ListParagraph"/>
+        <w:numPr>
+          <w:ilvl w:val="0"/>
+          <w:numId w:val="5"/>
+        </w:numPr>
+        <w:jc w:val="both"/>
+        <w:rPr>
+          <w:rFonts w:asciiTheme="majorHAnsi" w:hAnsiTheme="majorHAnsi"/>
+          <w:sz w:val="20"/>
+          <w:szCs w:val="20"/>
+        </w:rPr>
+      </w:pPr>
+      <w:r>
+        <w:rPr>
+          <w:rFonts w:asciiTheme="majorHAnsi" w:hAnsiTheme="majorHAnsi"/>
+          <w:sz w:val="20"/>
+          <w:szCs w:val="20"/>
+        </w:rPr>
+        <w:t xml:space="preserve">General programming quality </w:t>
+      </w:r>
+    </w:p>
+    <w:p>
+      <w:pPr>
+        <w:ind w:firstLine="720"/>
+        <w:jc w:val="both"/>
+        <w:rPr>
+          <w:rFonts w:asciiTheme="majorHAnsi" w:hAnsiTheme="majorHAnsi"/>
+          <w:sz w:val="20"/>
+          <w:szCs w:val="20"/>
+        </w:rPr>
+      </w:pPr>
+      <w:r>
+        <w:rPr>
+          <w:rFonts w:asciiTheme="majorHAnsi" w:hAnsiTheme="majorHAnsi"/>
+          <w:sz w:val="20"/>
+          <w:szCs w:val="20"/>
+        </w:rPr>
+        <w:t>Some parts of my system are programmed with less-than-ideal standards, for example:</w:t>
+      </w:r>
+    </w:p>
+    <w:p>
+      <w:pPr>
+        <w:pStyle w:val="ListParagraph"/>
+        <w:jc w:val="both"/>
+        <w:rPr>
+          <w:rFonts w:asciiTheme="majorHAnsi" w:hAnsiTheme="majorHAnsi"/>
+          <w:sz w:val="20"/>
+          <w:szCs w:val="20"/>
+        </w:rPr>
+      </w:pPr>
+      <w:r>
+        <w:rPr>
+          <w:rFonts w:asciiTheme="majorHAnsi" w:hAnsiTheme="majorHAnsi"/>
+          <w:sz w:val="20"/>
+          <w:szCs w:val="20"/>
+        </w:rPr>
+        <w:t>- Code sections are duplicated where they could have been put into a single more dynamic function</w:t>
+      </w:r>
+    </w:p>
+    <w:p>
+      <w:pPr>
+        <w:pStyle w:val="ListParagraph"/>
+        <w:jc w:val="both"/>
+        <w:rPr>
+          <w:rFonts w:asciiTheme="majorHAnsi" w:hAnsiTheme="majorHAnsi"/>
+          <w:sz w:val="20"/>
+          <w:szCs w:val="20"/>
+        </w:rPr>
+      </w:pPr>
+      <w:r>
+        <w:rPr>
+          <w:rFonts w:asciiTheme="majorHAnsi" w:hAnsiTheme="majorHAnsi"/>
+          <w:sz w:val="20"/>
+          <w:szCs w:val="20"/>
+        </w:rPr>
+        <w:t>- Some aspects of the system are hard coded, I tried to use a database information retrieval system that read from a file, but some parts of the code do not rely on it.</w:t>
+      </w:r>
+    </w:p>
+    <w:p>
+      <w:pPr>
+        <w:pStyle w:val="ListParagraph"/>
+        <w:jc w:val="both"/>
+        <w:rPr>
+          <w:rFonts w:asciiTheme="majorHAnsi" w:hAnsiTheme="majorHAnsi"/>
+          <w:sz w:val="20"/>
+          <w:szCs w:val="20"/>
+        </w:rPr>
+      </w:pPr>
+      <w:r>
+        <w:rPr>
+          <w:rFonts w:asciiTheme="majorHAnsi" w:hAnsiTheme="majorHAnsi"/>
+          <w:sz w:val="20"/>
+          <w:szCs w:val="20"/>
+        </w:rPr>
+        <w:t>- Poor separation of concerns, some functions get very large where it would be better to split them into smaller functions</w:t>
+      </w:r>
+    </w:p>
+    <w:p>
+      <w:pPr>
+        <w:pStyle w:val="ListParagraph"/>
+        <w:jc w:val="both"/>
+        <w:rPr>
+          <w:rFonts w:asciiTheme="majorHAnsi" w:hAnsiTheme="majorHAnsi"/>
+          <w:sz w:val="20"/>
+          <w:szCs w:val="20"/>
+        </w:rPr>
+      </w:pPr>
+      <w:r>
+        <w:rPr>
+          <w:rFonts w:asciiTheme="majorHAnsi" w:hAnsiTheme="majorHAnsi"/>
+          <w:sz w:val="20"/>
+          <w:szCs w:val="20"/>
+        </w:rPr>
+        <w:t>- variable naming conventions, I always seek to make my code as readable as possible, but in some instances, it led to variable or function names getting quite long, or reading like English. While I would rather this than single letter variables, it can still look very verbose.</w:t>
+      </w:r>
+    </w:p>
+    <w:p>
+      <w:pPr>
+        <w:pStyle w:val="ListParagraph"/>
+        <w:jc w:val="both"/>
+        <w:rPr>
+          <w:rFonts w:asciiTheme="majorHAnsi" w:hAnsiTheme="majorHAnsi"/>
+          <w:sz w:val="20"/>
+          <w:szCs w:val="20"/>
+        </w:rPr>
+      </w:pPr>
+    </w:p>
+    <w:p>
+      <w:pPr>
+        <w:pStyle w:val="ListParagraph"/>
+        <w:numPr>
+          <w:ilvl w:val="0"/>
+          <w:numId w:val="5"/>
+        </w:numPr>
+        <w:jc w:val="both"/>
+        <w:rPr>
+          <w:rFonts w:asciiTheme="majorHAnsi" w:hAnsiTheme="majorHAnsi"/>
+          <w:sz w:val="20"/>
+          <w:szCs w:val="20"/>
+        </w:rPr>
+      </w:pPr>
+      <w:r>
+        <w:rPr>
+          <w:rFonts w:asciiTheme="majorHAnsi" w:hAnsiTheme="majorHAnsi"/>
+          <w:sz w:val="20"/>
+          <w:szCs w:val="20"/>
+        </w:rPr>
+        <w:t xml:space="preserve">Database handling </w:t>
+      </w:r>
+    </w:p>
+    <w:p>
+      <w:pPr>
+        <w:pStyle w:val="ListParagraph"/>
+        <w:jc w:val="both"/>
+        <w:rPr>
+          <w:rFonts w:asciiTheme="majorHAnsi" w:hAnsiTheme="majorHAnsi"/>
+          <w:sz w:val="20"/>
+          <w:szCs w:val="20"/>
+        </w:rPr>
+      </w:pPr>
+      <w:r>
+        <w:rPr>
+          <w:rFonts w:asciiTheme="majorHAnsi" w:hAnsiTheme="majorHAnsi"/>
+          <w:sz w:val="20"/>
+          <w:szCs w:val="20"/>
+        </w:rPr>
+        <w:t>The Tick Tracker does the majority of the SQL generation, with these commands being passed to the Database Manager. It would be better if the Database Manager did most of the SQL generation where possible, perhaps by splitting the “command_database()” function into multiple smaller ones, such as select_from_database() which would take arguments, and thus limit the SQL that Tick Tracker has to generate.</w:t>
+      </w:r>
+    </w:p>
+    <w:p>
+      <w:pPr>
+        <w:pStyle w:val="ListParagraph"/>
+        <w:jc w:val="both"/>
+        <w:rPr>
+          <w:rFonts w:asciiTheme="majorHAnsi" w:hAnsiTheme="majorHAnsi"/>
+          <w:sz w:val="20"/>
+          <w:szCs w:val="20"/>
+        </w:rPr>
+      </w:pPr>
+    </w:p>
+    <w:p>
+      <w:pPr>
+        <w:pStyle w:val="ListParagraph"/>
+        <w:numPr>
+          <w:ilvl w:val="0"/>
+          <w:numId w:val="5"/>
+        </w:numPr>
+        <w:jc w:val="both"/>
+        <w:rPr>
+          <w:rFonts w:asciiTheme="majorHAnsi" w:hAnsiTheme="majorHAnsi"/>
+          <w:sz w:val="20"/>
+          <w:szCs w:val="20"/>
+        </w:rPr>
+      </w:pPr>
+      <w:r>
+        <w:rPr>
+          <w:rFonts w:asciiTheme="majorHAnsi" w:hAnsiTheme="majorHAnsi"/>
+          <w:sz w:val="20"/>
+          <w:szCs w:val="20"/>
+        </w:rPr>
+        <w:t>The Database itself</w:t>
+      </w:r>
+    </w:p>
+    <w:p>
+      <w:pPr>
+        <w:ind w:left="720"/>
+        <w:jc w:val="both"/>
+        <w:rPr>
+          <w:rFonts w:asciiTheme="majorHAnsi" w:hAnsiTheme="majorHAnsi"/>
+          <w:sz w:val="20"/>
+          <w:szCs w:val="20"/>
+        </w:rPr>
+      </w:pPr>
+      <w:r>
+        <w:rPr>
+          <w:rFonts w:asciiTheme="majorHAnsi" w:hAnsiTheme="majorHAnsi"/>
+          <w:sz w:val="20"/>
+          <w:szCs w:val="20"/>
+        </w:rPr>
+        <w:t xml:space="preserve">While SQLite is fine for small scale MVP projects such as this, there are several small issues which may come up when transitioning this system to a full-scale SQL server, for example, some SQL commands are not mutually applicable between these systems, for example “YEAR(date)” is not a valid SQLite command. </w:t>
+      </w:r>
+    </w:p>
+    <w:p>
+      <w:pPr>
+        <w:jc w:val="both"/>
+        <w:rPr>
+          <w:rFonts w:asciiTheme="majorHAnsi" w:hAnsiTheme="majorHAnsi"/>
+          <w:sz w:val="20"/>
+          <w:szCs w:val="20"/>
+        </w:rPr>
+      </w:pPr>
+    </w:p>
+    <w:p>
+      <w:pPr>
+        <w:pStyle w:val="ListParagraph"/>
+        <w:numPr>
+          <w:ilvl w:val="0"/>
+          <w:numId w:val="5"/>
+        </w:numPr>
+        <w:jc w:val="both"/>
+        <w:rPr>
+          <w:rFonts w:asciiTheme="majorHAnsi" w:hAnsiTheme="majorHAnsi"/>
+          <w:sz w:val="20"/>
+          <w:szCs w:val="20"/>
+        </w:rPr>
+      </w:pPr>
+      <w:r>
+        <w:rPr>
+          <w:rFonts w:asciiTheme="majorHAnsi" w:hAnsiTheme="majorHAnsi"/>
+          <w:sz w:val="20"/>
+          <w:szCs w:val="20"/>
+        </w:rPr>
+        <w:t>Error reporting</w:t>
+      </w:r>
+    </w:p>
+    <w:p>
+      <w:pPr>
+        <w:pStyle w:val="ListParagraph"/>
+        <w:jc w:val="both"/>
+        <w:rPr>
+          <w:rFonts w:asciiTheme="majorHAnsi" w:hAnsiTheme="majorHAnsi"/>
+          <w:sz w:val="20"/>
+          <w:szCs w:val="20"/>
+        </w:rPr>
+      </w:pPr>
+      <w:r>
+        <w:rPr>
+          <w:rFonts w:asciiTheme="majorHAnsi" w:hAnsiTheme="majorHAnsi"/>
+          <w:sz w:val="20"/>
+          <w:szCs w:val="20"/>
+        </w:rPr>
+        <w:t>My error reporting system, to the best of my knowledge, is able to capture the mistakes that a frontend developer may make when sending data to my API, however, there is not a great deal of back-end error reporting, that would tell developers where the backend has failed. To the best of my knowledge, this should not happen, as my API has been tested against faulty data, however it is still possible, and if it does happen, better error reporting would be nice.</w:t>
+      </w:r>
+    </w:p>
+    <w:p>
+      <w:pPr>
+        <w:jc w:val="both"/>
+        <w:rPr>
+          <w:rFonts w:asciiTheme="majorHAnsi" w:hAnsiTheme="majorHAnsi"/>
+          <w:sz w:val="20"/>
+          <w:szCs w:val="20"/>
+        </w:rPr>
+      </w:pPr>
+    </w:p>
+    <w:p>
+      <w:pPr>
+        <w:pStyle w:val="ListParagraph"/>
+        <w:numPr>
+          <w:ilvl w:val="0"/>
+          <w:numId w:val="5"/>
+        </w:numPr>
+        <w:jc w:val="both"/>
+        <w:rPr>
+          <w:rFonts w:asciiTheme="majorHAnsi" w:hAnsiTheme="majorHAnsi"/>
+          <w:sz w:val="20"/>
+          <w:szCs w:val="20"/>
+        </w:rPr>
+      </w:pPr>
+      <w:r>
+        <w:rPr>
+          <w:rFonts w:asciiTheme="majorHAnsi" w:hAnsiTheme="majorHAnsi"/>
+          <w:sz w:val="20"/>
+          <w:szCs w:val="20"/>
+        </w:rPr>
+        <w:t>Search and filter fidelity</w:t>
+      </w:r>
+    </w:p>
+    <w:p>
+      <w:pPr>
+        <w:pStyle w:val="ListParagraph"/>
+        <w:jc w:val="both"/>
+        <w:rPr>
+          <w:rFonts w:asciiTheme="majorHAnsi" w:hAnsiTheme="majorHAnsi"/>
+          <w:sz w:val="20"/>
+          <w:szCs w:val="20"/>
+        </w:rPr>
+      </w:pPr>
+      <w:r>
+        <w:rPr>
+          <w:rFonts w:asciiTheme="majorHAnsi" w:hAnsiTheme="majorHAnsi"/>
+          <w:sz w:val="20"/>
+          <w:szCs w:val="20"/>
+        </w:rPr>
+        <w:t xml:space="preserve">Currently the search function can either set a search to “and” – all requirements must be met, and “or” – at least one of the requirements has to be met, and the filter function can be set to “include” – must have the conditions, or “exclude” – must not have the conditions. There is currently no way of having these conditions mixed together, for example a search that requests (“Liverpool” or “Manchester”) and “Marsh tick”, or a filter that includes everything with “Liverpool”, and excludes everything past 2019-01-01. </w:t>
+      </w:r>
+      <w:r>
+        <w:rPr>
+          <w:rFonts w:asciiTheme="majorHAnsi" w:hAnsiTheme="majorHAnsi"/>
+          <w:sz w:val="20"/>
+          <w:szCs w:val="20"/>
+        </w:rPr>
+        <w:lastRenderedPageBreak/>
+        <w:t xml:space="preserve">Additionally, there is no way of searching filtered data, or filtering searched data, as these functions work directly with the database and do not store there state, there is essentially no way to interface with the results of a prior statement, I believe that some system could be made whereby these functions could have their output SQL merged, such that all conditions are displayed in one SQL command. </w:t>
+      </w:r>
+    </w:p>
+    <w:p>
+      <w:pPr>
+        <w:jc w:val="both"/>
+        <w:rPr>
+          <w:rFonts w:asciiTheme="majorHAnsi" w:hAnsiTheme="majorHAnsi"/>
+          <w:sz w:val="20"/>
+          <w:szCs w:val="20"/>
+        </w:rPr>
+      </w:pPr>
+    </w:p>
+    <w:p>
+      <w:pPr>
+        <w:pStyle w:val="ListParagraph"/>
+        <w:numPr>
+          <w:ilvl w:val="0"/>
+          <w:numId w:val="5"/>
+        </w:numPr>
+        <w:jc w:val="both"/>
+        <w:rPr>
+          <w:rFonts w:asciiTheme="majorHAnsi" w:hAnsiTheme="majorHAnsi"/>
+          <w:sz w:val="20"/>
+          <w:szCs w:val="20"/>
+        </w:rPr>
+      </w:pPr>
+      <w:r>
+        <w:rPr>
+          <w:rFonts w:asciiTheme="majorHAnsi" w:hAnsiTheme="majorHAnsi"/>
+          <w:sz w:val="20"/>
+          <w:szCs w:val="20"/>
+        </w:rPr>
+        <w:t>Server management</w:t>
+      </w:r>
+    </w:p>
+    <w:p>
+      <w:pPr>
+        <w:pStyle w:val="ListParagraph"/>
+        <w:jc w:val="both"/>
+        <w:rPr>
+          <w:rFonts w:asciiTheme="majorHAnsi" w:hAnsiTheme="majorHAnsi"/>
+          <w:sz w:val="20"/>
+          <w:szCs w:val="20"/>
+        </w:rPr>
+      </w:pPr>
+      <w:r>
+        <w:rPr>
+          <w:rFonts w:asciiTheme="majorHAnsi" w:hAnsiTheme="majorHAnsi"/>
+          <w:sz w:val="20"/>
+          <w:szCs w:val="20"/>
+        </w:rPr>
+        <w:t>I built this system with compatibility in mind, between other languages, and future iterations where the database architecture may change, however I did not account for its ability to bear loads, currently, the server cannot handle more than one request at a time, this is fine currently, but I would have liked to have implemented multithreading to allow the server to simultaneously execute multiple commands, allowing it to operate under load</w:t>
+      </w:r>
+      <w:r>
+        <w:rPr>
+          <w:rFonts w:asciiTheme="majorHAnsi" w:hAnsiTheme="majorHAnsi"/>
+          <w:sz w:val="20"/>
+          <w:szCs w:val="20"/>
+        </w:rPr>
+        <w:t>.</w:t>
+      </w:r>
+    </w:p>
+    <w:p>
+      <w:pPr>
+        <w:jc w:val="both"/>
+        <w:rPr>
+          <w:rFonts w:asciiTheme="majorHAnsi" w:hAnsiTheme="majorHAnsi"/>
+          <w:sz w:val="20"/>
+          <w:szCs w:val="20"/>
+        </w:rPr>
+      </w:pPr>
+    </w:p>
+    <w:p>
+      <w:pPr>
+        <w:pStyle w:val="ListParagraph"/>
+        <w:numPr>
+          <w:ilvl w:val="0"/>
+          <w:numId w:val="5"/>
+        </w:numPr>
+        <w:jc w:val="both"/>
+        <w:rPr>
+          <w:rFonts w:asciiTheme="majorHAnsi" w:hAnsiTheme="majorHAnsi"/>
+          <w:sz w:val="20"/>
+          <w:szCs w:val="20"/>
+        </w:rPr>
+      </w:pPr>
+      <w:r>
+        <w:rPr>
+          <w:rFonts w:asciiTheme="majorHAnsi" w:hAnsiTheme="majorHAnsi"/>
+          <w:sz w:val="20"/>
+          <w:szCs w:val="20"/>
+        </w:rPr>
+        <w:t>Filtering</w:t>
+      </w:r>
+    </w:p>
+    <w:p>
+      <w:pPr>
+        <w:pStyle w:val="ListParagraph"/>
+        <w:jc w:val="both"/>
+        <w:rPr>
+          <w:rFonts w:asciiTheme="majorHAnsi" w:hAnsiTheme="majorHAnsi"/>
+          <w:sz w:val="20"/>
+          <w:szCs w:val="20"/>
+        </w:rPr>
+      </w:pPr>
+      <w:r>
+        <w:rPr>
+          <w:rFonts w:asciiTheme="majorHAnsi" w:hAnsiTheme="majorHAnsi"/>
+          <w:sz w:val="20"/>
+          <w:szCs w:val="20"/>
+        </w:rPr>
+        <w:t>Time_span_dictionary and filter_term_dictionary could have been combined into one, but haven’t been.</w:t>
+      </w:r>
+    </w:p>
+    <w:p>
+      <w:pPr>
+        <w:jc w:val="both"/>
+        <w:rPr>
+          <w:rFonts w:asciiTheme="majorHAnsi" w:hAnsiTheme="majorHAnsi"/>
+          <w:sz w:val="20"/>
+          <w:szCs w:val="20"/>
+        </w:rPr>
+      </w:pPr>
+    </w:p>
+    <w:p>
+      <w:pPr>
+        <w:pStyle w:val="ListParagraph"/>
+        <w:numPr>
+          <w:ilvl w:val="0"/>
+          <w:numId w:val="5"/>
+        </w:numPr>
+        <w:jc w:val="both"/>
+        <w:rPr>
+          <w:rFonts w:asciiTheme="majorHAnsi" w:hAnsiTheme="majorHAnsi"/>
+          <w:sz w:val="20"/>
+          <w:szCs w:val="20"/>
+        </w:rPr>
+      </w:pPr>
+      <w:r>
+        <w:rPr>
+          <w:rFonts w:asciiTheme="majorHAnsi" w:hAnsiTheme="majorHAnsi"/>
+          <w:sz w:val="20"/>
+          <w:szCs w:val="20"/>
+        </w:rPr>
+        <w:t>Json naming conventions</w:t>
+      </w:r>
+    </w:p>
+    <w:p>
+      <w:pPr>
+        <w:pStyle w:val="ListParagraph"/>
+        <w:jc w:val="both"/>
+        <w:rPr>
+          <w:rFonts w:asciiTheme="majorHAnsi" w:hAnsiTheme="majorHAnsi"/>
+          <w:sz w:val="20"/>
+          <w:szCs w:val="20"/>
+        </w:rPr>
+      </w:pPr>
+      <w:r>
+        <w:rPr>
+          <w:rFonts w:asciiTheme="majorHAnsi" w:hAnsiTheme="majorHAnsi"/>
+          <w:sz w:val="20"/>
+          <w:szCs w:val="20"/>
+        </w:rPr>
+        <w:t>I attempted to make the system as human-readable as possible to make development as intuitive as possible for the front end developers, this lead to some decisions which I would likely go back on if given the chance, for example, “case sensitive” and “not case sensitive”, while very readable, are somewhat clunky, and simply going with “true” / “false” would be better.</w:t>
+      </w:r>
+    </w:p>
+    <w:p>
+      <w:pPr>
+        <w:ind w:left="720"/>
+        <w:jc w:val="both"/>
+        <w:rPr>
+          <w:rFonts w:asciiTheme="majorHAnsi" w:hAnsiTheme="majorHAnsi"/>
+          <w:sz w:val="20"/>
+          <w:szCs w:val="20"/>
+        </w:rPr>
+      </w:pPr>
     </w:p>
     <w:sectPr>
       <w:pgSz w:w="11906" w:h="16838"/>
@@ -409,8 +1193,376 @@
       </w:rPr>
     </w:lvl>
   </w:abstractNum>
+  <w:abstractNum w:abstractNumId="1" w15:restartNumberingAfterBreak="0">
+    <w:nsid w:val="2A441E8E"/>
+    <w:multiLevelType w:val="hybridMultilevel"/>
+    <w:tmpl w:val="476C7DF6"/>
+    <w:lvl w:ilvl="0" w:tplc="9266FEDE">
+      <w:start w:val="1"/>
+      <w:numFmt w:val="decimal"/>
+      <w:lvlText w:val="%1-"/>
+      <w:lvlJc w:val="left"/>
+      <w:pPr>
+        <w:ind w:left="720" w:hanging="360"/>
+      </w:pPr>
+      <w:rPr>
+        <w:rFonts w:hint="default"/>
+      </w:rPr>
+    </w:lvl>
+    <w:lvl w:ilvl="1" w:tplc="08090019" w:tentative="1">
+      <w:start w:val="1"/>
+      <w:numFmt w:val="lowerLetter"/>
+      <w:lvlText w:val="%2."/>
+      <w:lvlJc w:val="left"/>
+      <w:pPr>
+        <w:ind w:left="1440" w:hanging="360"/>
+      </w:pPr>
+    </w:lvl>
+    <w:lvl w:ilvl="2" w:tplc="0809001B" w:tentative="1">
+      <w:start w:val="1"/>
+      <w:numFmt w:val="lowerRoman"/>
+      <w:lvlText w:val="%3."/>
+      <w:lvlJc w:val="right"/>
+      <w:pPr>
+        <w:ind w:left="2160" w:hanging="180"/>
+      </w:pPr>
+    </w:lvl>
+    <w:lvl w:ilvl="3" w:tplc="0809000F" w:tentative="1">
+      <w:start w:val="1"/>
+      <w:numFmt w:val="decimal"/>
+      <w:lvlText w:val="%4."/>
+      <w:lvlJc w:val="left"/>
+      <w:pPr>
+        <w:ind w:left="2880" w:hanging="360"/>
+      </w:pPr>
+    </w:lvl>
+    <w:lvl w:ilvl="4" w:tplc="08090019" w:tentative="1">
+      <w:start w:val="1"/>
+      <w:numFmt w:val="lowerLetter"/>
+      <w:lvlText w:val="%5."/>
+      <w:lvlJc w:val="left"/>
+      <w:pPr>
+        <w:ind w:left="3600" w:hanging="360"/>
+      </w:pPr>
+    </w:lvl>
+    <w:lvl w:ilvl="5" w:tplc="0809001B" w:tentative="1">
+      <w:start w:val="1"/>
+      <w:numFmt w:val="lowerRoman"/>
+      <w:lvlText w:val="%6."/>
+      <w:lvlJc w:val="right"/>
+      <w:pPr>
+        <w:ind w:left="4320" w:hanging="180"/>
+      </w:pPr>
+    </w:lvl>
+    <w:lvl w:ilvl="6" w:tplc="0809000F" w:tentative="1">
+      <w:start w:val="1"/>
+      <w:numFmt w:val="decimal"/>
+      <w:lvlText w:val="%7."/>
+      <w:lvlJc w:val="left"/>
+      <w:pPr>
+        <w:ind w:left="5040" w:hanging="360"/>
+      </w:pPr>
+    </w:lvl>
+    <w:lvl w:ilvl="7" w:tplc="08090019" w:tentative="1">
+      <w:start w:val="1"/>
+      <w:numFmt w:val="lowerLetter"/>
+      <w:lvlText w:val="%8."/>
+      <w:lvlJc w:val="left"/>
+      <w:pPr>
+        <w:ind w:left="5760" w:hanging="360"/>
+      </w:pPr>
+    </w:lvl>
+    <w:lvl w:ilvl="8" w:tplc="0809001B" w:tentative="1">
+      <w:start w:val="1"/>
+      <w:numFmt w:val="lowerRoman"/>
+      <w:lvlText w:val="%9."/>
+      <w:lvlJc w:val="right"/>
+      <w:pPr>
+        <w:ind w:left="6480" w:hanging="180"/>
+      </w:pPr>
+    </w:lvl>
+  </w:abstractNum>
+  <w:abstractNum w:abstractNumId="2" w15:restartNumberingAfterBreak="0">
+    <w:nsid w:val="40D60CFA"/>
+    <w:multiLevelType w:val="hybridMultilevel"/>
+    <w:tmpl w:val="DF3C7FA4"/>
+    <w:lvl w:ilvl="0" w:tplc="A82636DA">
+      <w:start w:val="1"/>
+      <w:numFmt w:val="decimal"/>
+      <w:lvlText w:val="%1-"/>
+      <w:lvlJc w:val="left"/>
+      <w:pPr>
+        <w:ind w:left="720" w:hanging="360"/>
+      </w:pPr>
+      <w:rPr>
+        <w:rFonts w:hint="default"/>
+      </w:rPr>
+    </w:lvl>
+    <w:lvl w:ilvl="1" w:tplc="08090019">
+      <w:start w:val="1"/>
+      <w:numFmt w:val="lowerLetter"/>
+      <w:lvlText w:val="%2."/>
+      <w:lvlJc w:val="left"/>
+      <w:pPr>
+        <w:ind w:left="1440" w:hanging="360"/>
+      </w:pPr>
+    </w:lvl>
+    <w:lvl w:ilvl="2" w:tplc="0809001B" w:tentative="1">
+      <w:start w:val="1"/>
+      <w:numFmt w:val="lowerRoman"/>
+      <w:lvlText w:val="%3."/>
+      <w:lvlJc w:val="right"/>
+      <w:pPr>
+        <w:ind w:left="2160" w:hanging="180"/>
+      </w:pPr>
+    </w:lvl>
+    <w:lvl w:ilvl="3" w:tplc="0809000F" w:tentative="1">
+      <w:start w:val="1"/>
+      <w:numFmt w:val="decimal"/>
+      <w:lvlText w:val="%4."/>
+      <w:lvlJc w:val="left"/>
+      <w:pPr>
+        <w:ind w:left="2880" w:hanging="360"/>
+      </w:pPr>
+    </w:lvl>
+    <w:lvl w:ilvl="4" w:tplc="08090019" w:tentative="1">
+      <w:start w:val="1"/>
+      <w:numFmt w:val="lowerLetter"/>
+      <w:lvlText w:val="%5."/>
+      <w:lvlJc w:val="left"/>
+      <w:pPr>
+        <w:ind w:left="3600" w:hanging="360"/>
+      </w:pPr>
+    </w:lvl>
+    <w:lvl w:ilvl="5" w:tplc="0809001B" w:tentative="1">
+      <w:start w:val="1"/>
+      <w:numFmt w:val="lowerRoman"/>
+      <w:lvlText w:val="%6."/>
+      <w:lvlJc w:val="right"/>
+      <w:pPr>
+        <w:ind w:left="4320" w:hanging="180"/>
+      </w:pPr>
+    </w:lvl>
+    <w:lvl w:ilvl="6" w:tplc="0809000F" w:tentative="1">
+      <w:start w:val="1"/>
+      <w:numFmt w:val="decimal"/>
+      <w:lvlText w:val="%7."/>
+      <w:lvlJc w:val="left"/>
+      <w:pPr>
+        <w:ind w:left="5040" w:hanging="360"/>
+      </w:pPr>
+    </w:lvl>
+    <w:lvl w:ilvl="7" w:tplc="08090019" w:tentative="1">
+      <w:start w:val="1"/>
+      <w:numFmt w:val="lowerLetter"/>
+      <w:lvlText w:val="%8."/>
+      <w:lvlJc w:val="left"/>
+      <w:pPr>
+        <w:ind w:left="5760" w:hanging="360"/>
+      </w:pPr>
+    </w:lvl>
+    <w:lvl w:ilvl="8" w:tplc="0809001B" w:tentative="1">
+      <w:start w:val="1"/>
+      <w:numFmt w:val="lowerRoman"/>
+      <w:lvlText w:val="%9."/>
+      <w:lvlJc w:val="right"/>
+      <w:pPr>
+        <w:ind w:left="6480" w:hanging="180"/>
+      </w:pPr>
+    </w:lvl>
+  </w:abstractNum>
+  <w:abstractNum w:abstractNumId="3" w15:restartNumberingAfterBreak="0">
+    <w:nsid w:val="52BB095A"/>
+    <w:multiLevelType w:val="hybridMultilevel"/>
+    <w:tmpl w:val="543CEF10"/>
+    <w:lvl w:ilvl="0" w:tplc="C1CEABC6">
+      <w:start w:val="1"/>
+      <w:numFmt w:val="decimal"/>
+      <w:lvlText w:val="%1-"/>
+      <w:lvlJc w:val="left"/>
+      <w:pPr>
+        <w:ind w:left="720" w:hanging="360"/>
+      </w:pPr>
+      <w:rPr>
+        <w:rFonts w:hint="default"/>
+      </w:rPr>
+    </w:lvl>
+    <w:lvl w:ilvl="1" w:tplc="08090019" w:tentative="1">
+      <w:start w:val="1"/>
+      <w:numFmt w:val="lowerLetter"/>
+      <w:lvlText w:val="%2."/>
+      <w:lvlJc w:val="left"/>
+      <w:pPr>
+        <w:ind w:left="1440" w:hanging="360"/>
+      </w:pPr>
+    </w:lvl>
+    <w:lvl w:ilvl="2" w:tplc="0809001B" w:tentative="1">
+      <w:start w:val="1"/>
+      <w:numFmt w:val="lowerRoman"/>
+      <w:lvlText w:val="%3."/>
+      <w:lvlJc w:val="right"/>
+      <w:pPr>
+        <w:ind w:left="2160" w:hanging="180"/>
+      </w:pPr>
+    </w:lvl>
+    <w:lvl w:ilvl="3" w:tplc="0809000F" w:tentative="1">
+      <w:start w:val="1"/>
+      <w:numFmt w:val="decimal"/>
+      <w:lvlText w:val="%4."/>
+      <w:lvlJc w:val="left"/>
+      <w:pPr>
+        <w:ind w:left="2880" w:hanging="360"/>
+      </w:pPr>
+    </w:lvl>
+    <w:lvl w:ilvl="4" w:tplc="08090019" w:tentative="1">
+      <w:start w:val="1"/>
+      <w:numFmt w:val="lowerLetter"/>
+      <w:lvlText w:val="%5."/>
+      <w:lvlJc w:val="left"/>
+      <w:pPr>
+        <w:ind w:left="3600" w:hanging="360"/>
+      </w:pPr>
+    </w:lvl>
+    <w:lvl w:ilvl="5" w:tplc="0809001B" w:tentative="1">
+      <w:start w:val="1"/>
+      <w:numFmt w:val="lowerRoman"/>
+      <w:lvlText w:val="%6."/>
+      <w:lvlJc w:val="right"/>
+      <w:pPr>
+        <w:ind w:left="4320" w:hanging="180"/>
+      </w:pPr>
+    </w:lvl>
+    <w:lvl w:ilvl="6" w:tplc="0809000F" w:tentative="1">
+      <w:start w:val="1"/>
+      <w:numFmt w:val="decimal"/>
+      <w:lvlText w:val="%7."/>
+      <w:lvlJc w:val="left"/>
+      <w:pPr>
+        <w:ind w:left="5040" w:hanging="360"/>
+      </w:pPr>
+    </w:lvl>
+    <w:lvl w:ilvl="7" w:tplc="08090019" w:tentative="1">
+      <w:start w:val="1"/>
+      <w:numFmt w:val="lowerLetter"/>
+      <w:lvlText w:val="%8."/>
+      <w:lvlJc w:val="left"/>
+      <w:pPr>
+        <w:ind w:left="5760" w:hanging="360"/>
+      </w:pPr>
+    </w:lvl>
+    <w:lvl w:ilvl="8" w:tplc="0809001B" w:tentative="1">
+      <w:start w:val="1"/>
+      <w:numFmt w:val="lowerRoman"/>
+      <w:lvlText w:val="%9."/>
+      <w:lvlJc w:val="right"/>
+      <w:pPr>
+        <w:ind w:left="6480" w:hanging="180"/>
+      </w:pPr>
+    </w:lvl>
+  </w:abstractNum>
+  <w:abstractNum w:abstractNumId="4" w15:restartNumberingAfterBreak="0">
+    <w:nsid w:val="52C34418"/>
+    <w:multiLevelType w:val="hybridMultilevel"/>
+    <w:tmpl w:val="C7328396"/>
+    <w:lvl w:ilvl="0" w:tplc="EE0C0AF6">
+      <w:start w:val="1"/>
+      <w:numFmt w:val="decimal"/>
+      <w:lvlText w:val="%1-"/>
+      <w:lvlJc w:val="left"/>
+      <w:pPr>
+        <w:ind w:left="720" w:hanging="360"/>
+      </w:pPr>
+      <w:rPr>
+        <w:rFonts w:hint="default"/>
+      </w:rPr>
+    </w:lvl>
+    <w:lvl w:ilvl="1" w:tplc="08090019" w:tentative="1">
+      <w:start w:val="1"/>
+      <w:numFmt w:val="lowerLetter"/>
+      <w:lvlText w:val="%2."/>
+      <w:lvlJc w:val="left"/>
+      <w:pPr>
+        <w:ind w:left="1440" w:hanging="360"/>
+      </w:pPr>
+    </w:lvl>
+    <w:lvl w:ilvl="2" w:tplc="0809001B" w:tentative="1">
+      <w:start w:val="1"/>
+      <w:numFmt w:val="lowerRoman"/>
+      <w:lvlText w:val="%3."/>
+      <w:lvlJc w:val="right"/>
+      <w:pPr>
+        <w:ind w:left="2160" w:hanging="180"/>
+      </w:pPr>
+    </w:lvl>
+    <w:lvl w:ilvl="3" w:tplc="0809000F" w:tentative="1">
+      <w:start w:val="1"/>
+      <w:numFmt w:val="decimal"/>
+      <w:lvlText w:val="%4."/>
+      <w:lvlJc w:val="left"/>
+      <w:pPr>
+        <w:ind w:left="2880" w:hanging="360"/>
+      </w:pPr>
+    </w:lvl>
+    <w:lvl w:ilvl="4" w:tplc="08090019" w:tentative="1">
+      <w:start w:val="1"/>
+      <w:numFmt w:val="lowerLetter"/>
+      <w:lvlText w:val="%5."/>
+      <w:lvlJc w:val="left"/>
+      <w:pPr>
+        <w:ind w:left="3600" w:hanging="360"/>
+      </w:pPr>
+    </w:lvl>
+    <w:lvl w:ilvl="5" w:tplc="0809001B" w:tentative="1">
+      <w:start w:val="1"/>
+      <w:numFmt w:val="lowerRoman"/>
+      <w:lvlText w:val="%6."/>
+      <w:lvlJc w:val="right"/>
+      <w:pPr>
+        <w:ind w:left="4320" w:hanging="180"/>
+      </w:pPr>
+    </w:lvl>
+    <w:lvl w:ilvl="6" w:tplc="0809000F" w:tentative="1">
+      <w:start w:val="1"/>
+      <w:numFmt w:val="decimal"/>
+      <w:lvlText w:val="%7."/>
+      <w:lvlJc w:val="left"/>
+      <w:pPr>
+        <w:ind w:left="5040" w:hanging="360"/>
+      </w:pPr>
+    </w:lvl>
+    <w:lvl w:ilvl="7" w:tplc="08090019" w:tentative="1">
+      <w:start w:val="1"/>
+      <w:numFmt w:val="lowerLetter"/>
+      <w:lvlText w:val="%8."/>
+      <w:lvlJc w:val="left"/>
+      <w:pPr>
+        <w:ind w:left="5760" w:hanging="360"/>
+      </w:pPr>
+    </w:lvl>
+    <w:lvl w:ilvl="8" w:tplc="0809001B" w:tentative="1">
+      <w:start w:val="1"/>
+      <w:numFmt w:val="lowerRoman"/>
+      <w:lvlText w:val="%9."/>
+      <w:lvlJc w:val="right"/>
+      <w:pPr>
+        <w:ind w:left="6480" w:hanging="180"/>
+      </w:pPr>
+    </w:lvl>
+  </w:abstractNum>
   <w:num w:numId="1" w16cid:durableId="1808888363">
     <w:abstractNumId w:val="0"/>
+  </w:num>
+  <w:num w:numId="2" w16cid:durableId="70393246">
+    <w:abstractNumId w:val="3"/>
+  </w:num>
+  <w:num w:numId="3" w16cid:durableId="237911830">
+    <w:abstractNumId w:val="4"/>
+  </w:num>
+  <w:num w:numId="4" w16cid:durableId="845679251">
+    <w:abstractNumId w:val="1"/>
+  </w:num>
+  <w:num w:numId="5" w16cid:durableId="495653797">
+    <w:abstractNumId w:val="2"/>
   </w:num>
 </w:numbering>
 </file>

</xml_diff>